<commit_message>
Finished Progress Report for Increment 2
Did progress report for increment 2 feel free to add additional comments where needed!
</commit_message>
<xml_diff>
--- a/Progress Report Template.docx
+++ b/Progress Report Template.docx
@@ -63,7 +63,7 @@
           <w:b/>
           <w:sz w:val="24"/>
         </w:rPr>
-        <w:t>1</w:t>
+        <w:t>2</w:t>
       </w:r>
       <w:r>
         <w:rPr>
@@ -138,7 +138,15 @@
         <w:ind w:left="360"/>
       </w:pPr>
       <w:r>
-        <w:t>Name, FSUID, GitHubID:</w:t>
+        <w:t xml:space="preserve">Name, FSUID, </w:t>
+      </w:r>
+      <w:proofErr w:type="spellStart"/>
+      <w:r>
+        <w:t>GitHubID</w:t>
+      </w:r>
+      <w:proofErr w:type="spellEnd"/>
+      <w:r>
+        <w:t>:</w:t>
       </w:r>
     </w:p>
     <w:p>
@@ -181,8 +189,17 @@
           <w:rFonts w:ascii="Times New Roman" w:hAnsi="Times New Roman" w:cs="Times New Roman"/>
           <w:iCs/>
         </w:rPr>
-        <w:t xml:space="preserve"> aag20bc, ArturuGirona</w:t>
-      </w:r>
+        <w:t xml:space="preserve"> aag20bc, </w:t>
+      </w:r>
+      <w:proofErr w:type="spellStart"/>
+      <w:r>
+        <w:rPr>
+          <w:rFonts w:ascii="Times New Roman" w:hAnsi="Times New Roman" w:cs="Times New Roman"/>
+          <w:iCs/>
+        </w:rPr>
+        <w:t>ArturuGirona</w:t>
+      </w:r>
+      <w:proofErr w:type="spellEnd"/>
     </w:p>
     <w:p>
       <w:pPr>
@@ -199,8 +216,17 @@
           <w:rFonts w:ascii="Times New Roman" w:hAnsi="Times New Roman" w:cs="Times New Roman"/>
           <w:iCs/>
         </w:rPr>
-        <w:t>Brandon Basch</w:t>
-      </w:r>
+        <w:t xml:space="preserve">Brandon </w:t>
+      </w:r>
+      <w:proofErr w:type="spellStart"/>
+      <w:r>
+        <w:rPr>
+          <w:rFonts w:ascii="Times New Roman" w:hAnsi="Times New Roman" w:cs="Times New Roman"/>
+          <w:iCs/>
+        </w:rPr>
+        <w:t>Basch</w:t>
+      </w:r>
+      <w:proofErr w:type="spellEnd"/>
       <w:r>
         <w:rPr>
           <w:rFonts w:ascii="Times New Roman" w:hAnsi="Times New Roman" w:cs="Times New Roman"/>
@@ -219,13 +245,31 @@
           <w:iCs/>
         </w:rPr>
       </w:pPr>
-      <w:r>
-        <w:rPr>
-          <w:rFonts w:ascii="Times New Roman" w:hAnsi="Times New Roman" w:cs="Times New Roman"/>
-          <w:iCs/>
-        </w:rPr>
-        <w:t>Jossue Arzeta</w:t>
-      </w:r>
+      <w:proofErr w:type="spellStart"/>
+      <w:r>
+        <w:rPr>
+          <w:rFonts w:ascii="Times New Roman" w:hAnsi="Times New Roman" w:cs="Times New Roman"/>
+          <w:iCs/>
+        </w:rPr>
+        <w:t>Jossue</w:t>
+      </w:r>
+      <w:proofErr w:type="spellEnd"/>
+      <w:r>
+        <w:rPr>
+          <w:rFonts w:ascii="Times New Roman" w:hAnsi="Times New Roman" w:cs="Times New Roman"/>
+          <w:iCs/>
+        </w:rPr>
+        <w:t xml:space="preserve"> </w:t>
+      </w:r>
+      <w:proofErr w:type="spellStart"/>
+      <w:r>
+        <w:rPr>
+          <w:rFonts w:ascii="Times New Roman" w:hAnsi="Times New Roman" w:cs="Times New Roman"/>
+          <w:iCs/>
+        </w:rPr>
+        <w:t>Arzeta</w:t>
+      </w:r>
+      <w:proofErr w:type="spellEnd"/>
       <w:r>
         <w:rPr>
           <w:rFonts w:ascii="Times New Roman" w:hAnsi="Times New Roman" w:cs="Times New Roman"/>
@@ -249,8 +293,17 @@
           <w:rFonts w:ascii="Times New Roman" w:hAnsi="Times New Roman" w:cs="Times New Roman"/>
           <w:iCs/>
         </w:rPr>
-        <w:t>Andrew Cowin</w:t>
-      </w:r>
+        <w:t xml:space="preserve">Andrew </w:t>
+      </w:r>
+      <w:proofErr w:type="spellStart"/>
+      <w:r>
+        <w:rPr>
+          <w:rFonts w:ascii="Times New Roman" w:hAnsi="Times New Roman" w:cs="Times New Roman"/>
+          <w:iCs/>
+        </w:rPr>
+        <w:t>Cowin</w:t>
+      </w:r>
+      <w:proofErr w:type="spellEnd"/>
       <w:r>
         <w:rPr>
           <w:rFonts w:ascii="Times New Roman" w:hAnsi="Times New Roman" w:cs="Times New Roman"/>
@@ -329,8 +382,17 @@
           <w:bCs/>
           <w:iCs/>
         </w:rPr>
+        <w:t>/Student Companion</w:t>
+      </w:r>
+      <w:r>
+        <w:rPr>
+          <w:rFonts w:ascii="Times New Roman" w:eastAsia="Times New Roman" w:hAnsi="Times New Roman" w:cs="Times New Roman"/>
+          <w:bCs/>
+          <w:iCs/>
+        </w:rPr>
         <w:t xml:space="preserve">. Goal of </w:t>
       </w:r>
+      <w:proofErr w:type="spellStart"/>
       <w:r>
         <w:rPr>
           <w:rFonts w:ascii="Times New Roman" w:eastAsia="Times New Roman" w:hAnsi="Times New Roman" w:cs="Times New Roman"/>
@@ -339,6 +401,7 @@
         </w:rPr>
         <w:t>CanvasCal</w:t>
       </w:r>
+      <w:proofErr w:type="spellEnd"/>
       <w:r>
         <w:rPr>
           <w:rFonts w:ascii="Times New Roman" w:eastAsia="Times New Roman" w:hAnsi="Times New Roman" w:cs="Times New Roman"/>
@@ -457,23 +520,143 @@
           <w:bCs/>
           <w:iCs/>
         </w:rPr>
-        <w:t>The main accomplishments this increment</w:t>
-      </w:r>
-      <w:r>
-        <w:rPr>
-          <w:rFonts w:ascii="Times New Roman" w:eastAsia="Times New Roman" w:hAnsi="Times New Roman" w:cs="Times New Roman"/>
-          <w:bCs/>
-          <w:iCs/>
-        </w:rPr>
-        <w:t xml:space="preserve"> include </w:t>
-      </w:r>
-      <w:r>
-        <w:rPr>
-          <w:rFonts w:ascii="Times New Roman" w:eastAsia="Times New Roman" w:hAnsi="Times New Roman" w:cs="Times New Roman"/>
-          <w:bCs/>
-          <w:iCs/>
-        </w:rPr>
-        <w:t xml:space="preserve">setting up the mage page with HTML and CSS, as well as getting a backend framework developed. With the main HTML and CSS taking care of setting up the rest of the web pages will be very easy to finish during the next increment, and the developing back end should help have a solid working version ready to go by the end of increment 2. </w:t>
+        <w:t xml:space="preserve">One major accomplishment this increment was setting up </w:t>
+      </w:r>
+      <w:proofErr w:type="gramStart"/>
+      <w:r>
+        <w:rPr>
+          <w:rFonts w:ascii="Times New Roman" w:eastAsia="Times New Roman" w:hAnsi="Times New Roman" w:cs="Times New Roman"/>
+          <w:bCs/>
+          <w:iCs/>
+        </w:rPr>
+        <w:t>all of</w:t>
+      </w:r>
+      <w:proofErr w:type="gramEnd"/>
+      <w:r>
+        <w:rPr>
+          <w:rFonts w:ascii="Times New Roman" w:eastAsia="Times New Roman" w:hAnsi="Times New Roman" w:cs="Times New Roman"/>
+          <w:bCs/>
+          <w:iCs/>
+        </w:rPr>
+        <w:t xml:space="preserve"> the key webpages HTML and CSS. Now that all the webpages are </w:t>
+      </w:r>
+      <w:r>
+        <w:rPr>
+          <w:rFonts w:ascii="Times New Roman" w:eastAsia="Times New Roman" w:hAnsi="Times New Roman" w:cs="Times New Roman"/>
+          <w:bCs/>
+          <w:iCs/>
+        </w:rPr>
+        <w:t>done,</w:t>
+      </w:r>
+      <w:r>
+        <w:rPr>
+          <w:rFonts w:ascii="Times New Roman" w:eastAsia="Times New Roman" w:hAnsi="Times New Roman" w:cs="Times New Roman"/>
+          <w:bCs/>
+          <w:iCs/>
+        </w:rPr>
+        <w:t xml:space="preserve"> we can more easily spend time working on the database side and have a better idea of everything that needs to be added to the database. Another major accomplishment was designing and implementing the GUI interactable calendar on the </w:t>
+      </w:r>
+      <w:r>
+        <w:rPr>
+          <w:rFonts w:ascii="Times New Roman" w:eastAsia="Times New Roman" w:hAnsi="Times New Roman" w:cs="Times New Roman"/>
+          <w:bCs/>
+          <w:iCs/>
+        </w:rPr>
+        <w:t>Main Page</w:t>
+      </w:r>
+      <w:r>
+        <w:rPr>
+          <w:rFonts w:ascii="Times New Roman" w:eastAsia="Times New Roman" w:hAnsi="Times New Roman" w:cs="Times New Roman"/>
+          <w:bCs/>
+          <w:iCs/>
+        </w:rPr>
+        <w:t xml:space="preserve">. This is the </w:t>
+      </w:r>
+      <w:r>
+        <w:rPr>
+          <w:rFonts w:ascii="Times New Roman" w:eastAsia="Times New Roman" w:hAnsi="Times New Roman" w:cs="Times New Roman"/>
+          <w:bCs/>
+          <w:iCs/>
+        </w:rPr>
+        <w:t>focus</w:t>
+      </w:r>
+      <w:r>
+        <w:rPr>
+          <w:rFonts w:ascii="Times New Roman" w:eastAsia="Times New Roman" w:hAnsi="Times New Roman" w:cs="Times New Roman"/>
+          <w:bCs/>
+          <w:iCs/>
+        </w:rPr>
+        <w:t xml:space="preserve"> of the project so having a working version set up is a huge accomplishment for the project. Finally, the other major accomplishment this iteration was connecting most of the webpages to the Flask backend so that most pages are loading and functioning properly</w:t>
+      </w:r>
+      <w:r>
+        <w:rPr>
+          <w:rFonts w:ascii="Times New Roman" w:eastAsia="Times New Roman" w:hAnsi="Times New Roman" w:cs="Times New Roman"/>
+          <w:bCs/>
+          <w:iCs/>
+        </w:rPr>
+        <w:t xml:space="preserve"> and so now it should be easy to implement the database and connect it to the existing pages and Python code. There has also been good progress with the Canvas API, but it is still in a state where it is ready to be implemented.</w:t>
+      </w:r>
+    </w:p>
+    <w:p>
+      <w:pPr>
+        <w:spacing w:before="120" w:after="120" w:line="240" w:lineRule="auto"/>
+        <w:ind w:left="360"/>
+        <w:rPr>
+          <w:rFonts w:ascii="Times New Roman" w:eastAsia="Times New Roman" w:hAnsi="Times New Roman" w:cs="Times New Roman"/>
+          <w:bCs/>
+          <w:iCs/>
+        </w:rPr>
+      </w:pPr>
+    </w:p>
+    <w:p>
+      <w:pPr>
+        <w:spacing w:before="120" w:after="120" w:line="240" w:lineRule="auto"/>
+        <w:ind w:left="360"/>
+        <w:rPr>
+          <w:rFonts w:ascii="Times New Roman" w:eastAsia="Times New Roman" w:hAnsi="Times New Roman" w:cs="Times New Roman"/>
+          <w:bCs/>
+          <w:iCs/>
+        </w:rPr>
+      </w:pPr>
+      <w:r>
+        <w:rPr>
+          <w:rFonts w:ascii="Times New Roman" w:eastAsia="Times New Roman" w:hAnsi="Times New Roman" w:cs="Times New Roman"/>
+          <w:bCs/>
+          <w:iCs/>
+        </w:rPr>
+        <w:t xml:space="preserve">Currently the project is in a </w:t>
+      </w:r>
+      <w:r>
+        <w:rPr>
+          <w:rFonts w:ascii="Times New Roman" w:eastAsia="Times New Roman" w:hAnsi="Times New Roman" w:cs="Times New Roman"/>
+          <w:bCs/>
+          <w:iCs/>
+        </w:rPr>
+        <w:t>good</w:t>
+      </w:r>
+      <w:r>
+        <w:rPr>
+          <w:rFonts w:ascii="Times New Roman" w:eastAsia="Times New Roman" w:hAnsi="Times New Roman" w:cs="Times New Roman"/>
+          <w:bCs/>
+          <w:iCs/>
+        </w:rPr>
+        <w:t xml:space="preserve"> state. The webpages and calendar have been designed, are functioning, and are connected to the flask/ Python backend so a lot of the visual work is done. The biggest thing missing in the current state is the database side of the project which will be the </w:t>
+      </w:r>
+      <w:r>
+        <w:rPr>
+          <w:rFonts w:ascii="Times New Roman" w:eastAsia="Times New Roman" w:hAnsi="Times New Roman" w:cs="Times New Roman"/>
+          <w:bCs/>
+          <w:iCs/>
+        </w:rPr>
+        <w:t>focus</w:t>
+      </w:r>
+      <w:r>
+        <w:rPr>
+          <w:rFonts w:ascii="Times New Roman" w:eastAsia="Times New Roman" w:hAnsi="Times New Roman" w:cs="Times New Roman"/>
+          <w:bCs/>
+          <w:iCs/>
+        </w:rPr>
+        <w:t xml:space="preserve"> of increment three. </w:t>
       </w:r>
     </w:p>
     <w:p>
@@ -506,58 +689,37 @@
         <w:ind w:left="360"/>
         <w:rPr>
           <w:rFonts w:ascii="Times New Roman" w:eastAsia="Times New Roman" w:hAnsi="Times New Roman" w:cs="Times New Roman"/>
-          <w:b/>
-          <w:bCs/>
-          <w:sz w:val="10"/>
-          <w:szCs w:val="10"/>
-        </w:rPr>
-      </w:pPr>
-    </w:p>
-    <w:p>
-      <w:pPr>
-        <w:pStyle w:val="ListParagraph"/>
-        <w:spacing w:before="120" w:after="120" w:line="240" w:lineRule="auto"/>
-        <w:ind w:left="360"/>
-        <w:rPr>
-          <w:rFonts w:ascii="Times New Roman" w:eastAsia="Times New Roman" w:hAnsi="Times New Roman" w:cs="Times New Roman"/>
-        </w:rPr>
-      </w:pPr>
-      <w:r>
-        <w:rPr>
-          <w:rFonts w:ascii="Times New Roman" w:eastAsia="Times New Roman" w:hAnsi="Times New Roman" w:cs="Times New Roman"/>
-        </w:rPr>
-        <w:t>The main challenge for this iteration was establishing consistent communication. This first iteration it was difficult to find time to meet with everyone and establish a concrete plan</w:t>
-      </w:r>
-      <w:r>
-        <w:rPr>
-          <w:rFonts w:ascii="Times New Roman" w:eastAsia="Times New Roman" w:hAnsi="Times New Roman" w:cs="Times New Roman"/>
-        </w:rPr>
-        <w:t xml:space="preserve">. Along with this every member of the group has a </w:t>
-      </w:r>
-      <w:r>
-        <w:rPr>
-          <w:rFonts w:ascii="Times New Roman" w:eastAsia="Times New Roman" w:hAnsi="Times New Roman" w:cs="Times New Roman"/>
-        </w:rPr>
-        <w:t>difficult</w:t>
-      </w:r>
-      <w:r>
-        <w:rPr>
-          <w:rFonts w:ascii="Times New Roman" w:eastAsia="Times New Roman" w:hAnsi="Times New Roman" w:cs="Times New Roman"/>
-        </w:rPr>
-        <w:t xml:space="preserve"> and busy semester, so finding time for group members to make meaningful contributions was difficult especially at the start of the p</w:t>
-      </w:r>
-      <w:r>
-        <w:rPr>
-          <w:rFonts w:ascii="Times New Roman" w:eastAsia="Times New Roman" w:hAnsi="Times New Roman" w:cs="Times New Roman"/>
-        </w:rPr>
-        <w:t>roject. Finally, starting from scratch was a difficult job as no one was familiar with HTML/CSS and most members are new to Flask, so figuring out where to start and getting something concrete set up was a very difficult task. We mainly dealt with these issues by delegating tasks so that each person had a more individualized role which helped make the workload less imposing for each individual member.</w:t>
-      </w:r>
-    </w:p>
-    <w:p>
-      <w:pPr>
-        <w:pStyle w:val="ListParagraph"/>
-        <w:spacing w:before="120" w:after="120" w:line="240" w:lineRule="auto"/>
-        <w:ind w:left="360"/>
+        </w:rPr>
+      </w:pPr>
+      <w:r>
+        <w:rPr>
+          <w:rFonts w:ascii="Times New Roman" w:eastAsia="Times New Roman" w:hAnsi="Times New Roman" w:cs="Times New Roman"/>
+        </w:rPr>
+        <w:t>The biggest challenge this increment was workload. Almost every group member said they had a very rough increment in terms of workload with other classes as well as midterms.</w:t>
+      </w:r>
+      <w:r>
+        <w:rPr>
+          <w:rFonts w:ascii="Times New Roman" w:eastAsia="Times New Roman" w:hAnsi="Times New Roman" w:cs="Times New Roman"/>
+        </w:rPr>
+        <w:t xml:space="preserve"> Finding time to devote to the project was difficult for most people. Along with this the next biggest challenge is that no group members have good exposure to database design and implementation. A few of us know basic SQL, but designing the database is something none of us are very familiar with so to get around this hurdle we have tried to develop the rest of the project leaving the database design for increment three where hopefully now that the main pages are designed and functioning it should be a reasonable task for a few members to work together on and solve the issue. So far there are no changes in scope of the </w:t>
+      </w:r>
+      <w:r>
+        <w:rPr>
+          <w:rFonts w:ascii="Times New Roman" w:eastAsia="Times New Roman" w:hAnsi="Times New Roman" w:cs="Times New Roman"/>
+        </w:rPr>
+        <w:lastRenderedPageBreak/>
+        <w:t xml:space="preserve">project, although depending on the difficulty of the database design and implementation the scope may decrease in increment three based on which functional </w:t>
+      </w:r>
+      <w:r>
+        <w:rPr>
+          <w:rFonts w:ascii="Times New Roman" w:eastAsia="Times New Roman" w:hAnsi="Times New Roman" w:cs="Times New Roman"/>
+        </w:rPr>
+        <w:t xml:space="preserve">requirements were ranked as low importance. One thing that went wrong this increment was that due to issues with Flask when designing the webpages, the way that switching between pages and other features involving Javascript normally work does not translate very well and so some features were working before adding the flask, such as the sign in page, but are now not working as intended. This issue will be resolved soon as now that most webpages are designed it should be a quick process to fix the few issues that arose from connecting to Flask. </w:t>
+      </w:r>
+    </w:p>
+    <w:p>
+      <w:pPr>
+        <w:spacing w:before="120" w:after="120" w:line="240" w:lineRule="auto"/>
         <w:rPr>
           <w:rFonts w:ascii="Times New Roman" w:eastAsia="Times New Roman" w:hAnsi="Times New Roman" w:cs="Times New Roman"/>
           <w:i/>
@@ -630,7 +792,63 @@
           <w:bCs/>
           <w:iCs/>
         </w:rPr>
-        <w:t>Luke: Typed sections 1-4, 6, 7 of progress report. Typed requirements and design document. Typed implementations and testing document. Provided code for the MainPage.html and MainStyle.css documents, these will act as the main templates and stylings for the rest of the webpages. Contributed to video.</w:t>
+        <w:t>Luke: Typed</w:t>
+      </w:r>
+      <w:r>
+        <w:rPr>
+          <w:rFonts w:ascii="Times New Roman" w:eastAsia="Times New Roman" w:hAnsi="Times New Roman" w:cs="Times New Roman"/>
+          <w:bCs/>
+          <w:iCs/>
+        </w:rPr>
+        <w:t>/</w:t>
+      </w:r>
+      <w:r>
+        <w:rPr>
+          <w:rFonts w:ascii="Times New Roman" w:eastAsia="Times New Roman" w:hAnsi="Times New Roman" w:cs="Times New Roman"/>
+          <w:bCs/>
+          <w:iCs/>
+        </w:rPr>
+        <w:t>sections 1-</w:t>
+      </w:r>
+      <w:r>
+        <w:rPr>
+          <w:rFonts w:ascii="Times New Roman" w:eastAsia="Times New Roman" w:hAnsi="Times New Roman" w:cs="Times New Roman"/>
+          <w:bCs/>
+          <w:iCs/>
+        </w:rPr>
+        <w:t>4, 6, 7</w:t>
+      </w:r>
+      <w:r>
+        <w:rPr>
+          <w:rFonts w:ascii="Times New Roman" w:eastAsia="Times New Roman" w:hAnsi="Times New Roman" w:cs="Times New Roman"/>
+          <w:bCs/>
+          <w:iCs/>
+        </w:rPr>
+        <w:t xml:space="preserve"> of progress report</w:t>
+      </w:r>
+      <w:r>
+        <w:rPr>
+          <w:rFonts w:ascii="Times New Roman" w:eastAsia="Times New Roman" w:hAnsi="Times New Roman" w:cs="Times New Roman"/>
+          <w:bCs/>
+          <w:iCs/>
+        </w:rPr>
+        <w:t xml:space="preserve"> and contributed to section 5</w:t>
+      </w:r>
+      <w:r>
+        <w:rPr>
+          <w:rFonts w:ascii="Times New Roman" w:eastAsia="Times New Roman" w:hAnsi="Times New Roman" w:cs="Times New Roman"/>
+          <w:bCs/>
+          <w:iCs/>
+        </w:rPr>
+        <w:t>. Typed requirements and design document. Typed implementations and testing document.</w:t>
+      </w:r>
+      <w:r>
+        <w:rPr>
+          <w:rFonts w:ascii="Times New Roman" w:eastAsia="Times New Roman" w:hAnsi="Times New Roman" w:cs="Times New Roman"/>
+          <w:bCs/>
+          <w:iCs/>
+        </w:rPr>
+        <w:t xml:space="preserve"> Provided HTML, CSS, and Javascript code for Sign In, Groups, and Settings HTML pages. Contributed to video.</w:t>
       </w:r>
     </w:p>
     <w:p>
@@ -660,7 +878,31 @@
           <w:bCs/>
           <w:iCs/>
         </w:rPr>
-        <w:t>Arturo: Provided code for many of the backend code/ Python files, these will serve as connecting the webpages to the database and linking everything together. Contributed to video.</w:t>
+        <w:t xml:space="preserve">Arturo: </w:t>
+      </w:r>
+      <w:r>
+        <w:rPr>
+          <w:rFonts w:ascii="Times New Roman" w:eastAsia="Times New Roman" w:hAnsi="Times New Roman" w:cs="Times New Roman"/>
+          <w:bCs/>
+          <w:iCs/>
+        </w:rPr>
+        <w:t>Provided Python/Flask code to</w:t>
+      </w:r>
+      <w:r>
+        <w:rPr>
+          <w:rFonts w:ascii="Times New Roman" w:eastAsia="Times New Roman" w:hAnsi="Times New Roman" w:cs="Times New Roman"/>
+          <w:bCs/>
+          <w:iCs/>
+        </w:rPr>
+        <w:t xml:space="preserve"> connect Python to webpages and improve webpage functions.</w:t>
+      </w:r>
+      <w:r>
+        <w:rPr>
+          <w:rFonts w:ascii="Times New Roman" w:eastAsia="Times New Roman" w:hAnsi="Times New Roman" w:cs="Times New Roman"/>
+          <w:bCs/>
+          <w:iCs/>
+        </w:rPr>
+        <w:t xml:space="preserve"> Contributed to video.</w:t>
       </w:r>
     </w:p>
     <w:p>
@@ -692,6 +934,14 @@
         </w:rPr>
         <w:t>Brandon: Contributed to video.</w:t>
       </w:r>
+      <w:r>
+        <w:rPr>
+          <w:rFonts w:ascii="Times New Roman" w:eastAsia="Times New Roman" w:hAnsi="Times New Roman" w:cs="Times New Roman"/>
+          <w:bCs/>
+          <w:iCs/>
+        </w:rPr>
+        <w:t xml:space="preserve"> Working on Canvas API and importing assignments. </w:t>
+      </w:r>
     </w:p>
     <w:p>
       <w:pPr>
@@ -714,13 +964,31 @@
           <w:iCs/>
         </w:rPr>
       </w:pPr>
-      <w:r>
-        <w:rPr>
-          <w:rFonts w:ascii="Times New Roman" w:eastAsia="Times New Roman" w:hAnsi="Times New Roman" w:cs="Times New Roman"/>
-          <w:bCs/>
-          <w:iCs/>
-        </w:rPr>
-        <w:t xml:space="preserve">Jossue: </w:t>
+      <w:proofErr w:type="spellStart"/>
+      <w:r>
+        <w:rPr>
+          <w:rFonts w:ascii="Times New Roman" w:eastAsia="Times New Roman" w:hAnsi="Times New Roman" w:cs="Times New Roman"/>
+          <w:bCs/>
+          <w:iCs/>
+        </w:rPr>
+        <w:t>Jossue</w:t>
+      </w:r>
+      <w:proofErr w:type="spellEnd"/>
+      <w:r>
+        <w:rPr>
+          <w:rFonts w:ascii="Times New Roman" w:eastAsia="Times New Roman" w:hAnsi="Times New Roman" w:cs="Times New Roman"/>
+          <w:bCs/>
+          <w:iCs/>
+        </w:rPr>
+        <w:t>: Working on HTML</w:t>
+      </w:r>
+      <w:r>
+        <w:rPr>
+          <w:rFonts w:ascii="Times New Roman" w:eastAsia="Times New Roman" w:hAnsi="Times New Roman" w:cs="Times New Roman"/>
+          <w:bCs/>
+          <w:iCs/>
+        </w:rPr>
+        <w:t>, CSS, and some components of the calendar interactable. Was at work and unable to contribute to video when filmed.</w:t>
       </w:r>
     </w:p>
     <w:p>
@@ -751,6 +1019,65 @@
           <w:iCs/>
         </w:rPr>
         <w:t xml:space="preserve">Andrew: </w:t>
+      </w:r>
+      <w:r>
+        <w:rPr>
+          <w:rFonts w:ascii="Times New Roman" w:eastAsia="Times New Roman" w:hAnsi="Times New Roman" w:cs="Times New Roman"/>
+          <w:bCs/>
+          <w:iCs/>
+        </w:rPr>
+        <w:t xml:space="preserve">Designed and implemented </w:t>
+      </w:r>
+      <w:r>
+        <w:rPr>
+          <w:rFonts w:ascii="Times New Roman" w:eastAsia="Times New Roman" w:hAnsi="Times New Roman" w:cs="Times New Roman"/>
+          <w:bCs/>
+          <w:iCs/>
+        </w:rPr>
+        <w:t>the HTML, CSS, and Javascript to get working version of the main Calendar Interactable on the Main Page</w:t>
+      </w:r>
+      <w:r>
+        <w:rPr>
+          <w:rFonts w:ascii="Times New Roman" w:eastAsia="Times New Roman" w:hAnsi="Times New Roman" w:cs="Times New Roman"/>
+          <w:bCs/>
+          <w:iCs/>
+        </w:rPr>
+        <w:t>. Contributed to video.</w:t>
+      </w:r>
+    </w:p>
+    <w:p>
+      <w:pPr>
+        <w:spacing w:before="120" w:after="120" w:line="240" w:lineRule="auto"/>
+        <w:ind w:left="360"/>
+        <w:rPr>
+          <w:rFonts w:ascii="Times New Roman" w:eastAsia="Times New Roman" w:hAnsi="Times New Roman" w:cs="Times New Roman"/>
+          <w:bCs/>
+          <w:iCs/>
+        </w:rPr>
+      </w:pPr>
+      <w:r>
+        <w:rPr>
+          <w:rFonts w:ascii="Times New Roman" w:eastAsia="Times New Roman" w:hAnsi="Times New Roman" w:cs="Times New Roman"/>
+          <w:bCs/>
+          <w:iCs/>
+        </w:rPr>
+        <w:t xml:space="preserve">Note: Add any additional comments if you feel your section is </w:t>
+      </w:r>
+      <w:r>
+        <w:rPr>
+          <w:rFonts w:ascii="Times New Roman" w:eastAsia="Times New Roman" w:hAnsi="Times New Roman" w:cs="Times New Roman"/>
+          <w:bCs/>
+          <w:iCs/>
+        </w:rPr>
+        <w:t>lacking,</w:t>
+      </w:r>
+      <w:r>
+        <w:rPr>
+          <w:rFonts w:ascii="Times New Roman" w:eastAsia="Times New Roman" w:hAnsi="Times New Roman" w:cs="Times New Roman"/>
+          <w:bCs/>
+          <w:iCs/>
+        </w:rPr>
+        <w:t xml:space="preserve"> I couldn’t fully capture what everyone worked on!</w:t>
       </w:r>
     </w:p>
     <w:p>
@@ -836,7 +1163,7 @@
           <w:bCs/>
           <w:iCs/>
         </w:rPr>
-        <w:t>Set up the rest of the webpages using the CSS and HTML already done.</w:t>
+        <w:t>Setup Database backend for storing user data.</w:t>
       </w:r>
     </w:p>
     <w:p>
@@ -859,7 +1186,7 @@
           <w:bCs/>
           <w:iCs/>
         </w:rPr>
-        <w:t>Link webpages to Flask backend.</w:t>
+        <w:t>Finish interactions with Canvas API and connect data from canvas to our own Database backend</w:t>
       </w:r>
     </w:p>
     <w:p>
@@ -882,7 +1209,7 @@
           <w:bCs/>
           <w:iCs/>
         </w:rPr>
-        <w:t>Develop Flask backend further to provide most of the functionality needed.</w:t>
+        <w:t>Finish polishing the Calendar Interactable with Icons for what events are on each day and any additional details desired.</w:t>
       </w:r>
     </w:p>
     <w:p>
@@ -905,7 +1232,7 @@
           <w:bCs/>
           <w:iCs/>
         </w:rPr>
-        <w:t>Setup Database backend for storing user data.</w:t>
+        <w:t>Rework Javascript code for Sign-In Page to work with Flask and fix any other Flask issues with the webpages</w:t>
       </w:r>
     </w:p>
     <w:p>
@@ -928,7 +1255,7 @@
           <w:bCs/>
           <w:iCs/>
         </w:rPr>
-        <w:t>Set up calendar GUI interface on the main page of HTML.</w:t>
+        <w:t>Once database is set up add relevant sections to existing webpages to implement features currently missing, such as the groups and messaging section.</w:t>
       </w:r>
     </w:p>
     <w:p>
@@ -951,7 +1278,61 @@
           <w:bCs/>
           <w:iCs/>
         </w:rPr>
-        <w:t>Begin Connecting to Canvas API and connecting data collected from Canvas to our own Database for users.</w:t>
+        <w:t xml:space="preserve">Develop way to add events to calendar </w:t>
+      </w:r>
+      <w:r>
+        <w:rPr>
+          <w:rFonts w:ascii="Times New Roman" w:eastAsia="Times New Roman" w:hAnsi="Times New Roman" w:cs="Times New Roman"/>
+          <w:bCs/>
+          <w:iCs/>
+        </w:rPr>
+        <w:t>and add to database.</w:t>
+      </w:r>
+    </w:p>
+    <w:p>
+      <w:pPr>
+        <w:pStyle w:val="ListParagraph"/>
+        <w:numPr>
+          <w:ilvl w:val="0"/>
+          <w:numId w:val="5"/>
+        </w:numPr>
+        <w:spacing w:before="120" w:after="120" w:line="240" w:lineRule="auto"/>
+        <w:rPr>
+          <w:rFonts w:ascii="Times New Roman" w:eastAsia="Times New Roman" w:hAnsi="Times New Roman" w:cs="Times New Roman"/>
+          <w:bCs/>
+          <w:iCs/>
+        </w:rPr>
+      </w:pPr>
+      <w:r>
+        <w:rPr>
+          <w:rFonts w:ascii="Times New Roman" w:eastAsia="Times New Roman" w:hAnsi="Times New Roman" w:cs="Times New Roman"/>
+          <w:bCs/>
+          <w:iCs/>
+        </w:rPr>
+        <w:t>Implement automatic study-time scheduler.</w:t>
+      </w:r>
+    </w:p>
+    <w:p>
+      <w:pPr>
+        <w:pStyle w:val="ListParagraph"/>
+        <w:numPr>
+          <w:ilvl w:val="0"/>
+          <w:numId w:val="5"/>
+        </w:numPr>
+        <w:spacing w:before="120" w:after="120" w:line="240" w:lineRule="auto"/>
+        <w:rPr>
+          <w:rFonts w:ascii="Times New Roman" w:eastAsia="Times New Roman" w:hAnsi="Times New Roman" w:cs="Times New Roman"/>
+          <w:bCs/>
+          <w:iCs/>
+        </w:rPr>
+      </w:pPr>
+      <w:r>
+        <w:rPr>
+          <w:rFonts w:ascii="Times New Roman" w:eastAsia="Times New Roman" w:hAnsi="Times New Roman" w:cs="Times New Roman"/>
+          <w:bCs/>
+          <w:iCs/>
+        </w:rPr>
+        <w:t>Move on to low priority functional requirements and complete as time allows.</w:t>
       </w:r>
     </w:p>
     <w:p>
@@ -989,22 +1370,29 @@
     </w:p>
     <w:p>
       <w:pPr>
-        <w:pStyle w:val="ListParagraph"/>
-        <w:spacing w:before="120" w:after="120" w:line="240" w:lineRule="auto"/>
-        <w:ind w:left="360"/>
-        <w:rPr>
-          <w:rFonts w:ascii="Times New Roman" w:eastAsia="Times New Roman" w:hAnsi="Times New Roman" w:cs="Times New Roman"/>
-          <w:b/>
-          <w:iCs/>
-        </w:rPr>
-      </w:pPr>
-      <w:r>
-        <w:rPr>
-          <w:rFonts w:ascii="Times New Roman" w:eastAsia="Times New Roman" w:hAnsi="Times New Roman" w:cs="Times New Roman"/>
-          <w:bCs/>
-          <w:iCs/>
-        </w:rPr>
-        <w:t>https://www.youtube.com/watch?v=VOEIwwIGcvQ</w:t>
+        <w:spacing w:before="120" w:after="120" w:line="240" w:lineRule="auto"/>
+        <w:rPr>
+          <w:rFonts w:ascii="Times New Roman" w:eastAsia="Times New Roman" w:hAnsi="Times New Roman" w:cs="Times New Roman"/>
+          <w:b/>
+          <w:iCs/>
+        </w:rPr>
+      </w:pPr>
+      <w:r>
+        <w:rPr>
+          <w:rFonts w:ascii="Times New Roman" w:eastAsia="Times New Roman" w:hAnsi="Times New Roman" w:cs="Times New Roman"/>
+          <w:b/>
+          <w:iCs/>
+        </w:rPr>
+        <w:lastRenderedPageBreak/>
+        <w:t xml:space="preserve">ADD WHEN </w:t>
+      </w:r>
+      <w:r>
+        <w:rPr>
+          <w:rFonts w:ascii="Times New Roman" w:eastAsia="Times New Roman" w:hAnsi="Times New Roman" w:cs="Times New Roman"/>
+          <w:b/>
+          <w:iCs/>
+        </w:rPr>
+        <w:t>UPLOADED AND EDITIED!</w:t>
       </w:r>
     </w:p>
     <w:sectPr>

</xml_diff>

<commit_message>
Updated RD Template File
</commit_message>
<xml_diff>
--- a/Progress Report Template.docx
+++ b/Progress Report Template.docx
@@ -138,7 +138,15 @@
         <w:ind w:left="360"/>
       </w:pPr>
       <w:r>
-        <w:t>Name, FSUID, GitHubID:</w:t>
+        <w:t xml:space="preserve">Name, FSUID, </w:t>
+      </w:r>
+      <w:proofErr w:type="spellStart"/>
+      <w:r>
+        <w:t>GitHubID</w:t>
+      </w:r>
+      <w:proofErr w:type="spellEnd"/>
+      <w:r>
+        <w:t>:</w:t>
       </w:r>
     </w:p>
     <w:p>
@@ -181,8 +189,17 @@
           <w:rFonts w:ascii="Times New Roman" w:hAnsi="Times New Roman" w:cs="Times New Roman"/>
           <w:iCs/>
         </w:rPr>
-        <w:t xml:space="preserve"> aag20bc, ArturuGirona</w:t>
-      </w:r>
+        <w:t xml:space="preserve"> aag20bc, </w:t>
+      </w:r>
+      <w:proofErr w:type="spellStart"/>
+      <w:r>
+        <w:rPr>
+          <w:rFonts w:ascii="Times New Roman" w:hAnsi="Times New Roman" w:cs="Times New Roman"/>
+          <w:iCs/>
+        </w:rPr>
+        <w:t>ArturuGirona</w:t>
+      </w:r>
+      <w:proofErr w:type="spellEnd"/>
     </w:p>
     <w:p>
       <w:pPr>
@@ -199,8 +216,17 @@
           <w:rFonts w:ascii="Times New Roman" w:hAnsi="Times New Roman" w:cs="Times New Roman"/>
           <w:iCs/>
         </w:rPr>
-        <w:t>Brandon Basch</w:t>
-      </w:r>
+        <w:t xml:space="preserve">Brandon </w:t>
+      </w:r>
+      <w:proofErr w:type="spellStart"/>
+      <w:r>
+        <w:rPr>
+          <w:rFonts w:ascii="Times New Roman" w:hAnsi="Times New Roman" w:cs="Times New Roman"/>
+          <w:iCs/>
+        </w:rPr>
+        <w:t>Basch</w:t>
+      </w:r>
+      <w:proofErr w:type="spellEnd"/>
       <w:r>
         <w:rPr>
           <w:rFonts w:ascii="Times New Roman" w:hAnsi="Times New Roman" w:cs="Times New Roman"/>
@@ -219,13 +245,31 @@
           <w:iCs/>
         </w:rPr>
       </w:pPr>
-      <w:r>
-        <w:rPr>
-          <w:rFonts w:ascii="Times New Roman" w:hAnsi="Times New Roman" w:cs="Times New Roman"/>
-          <w:iCs/>
-        </w:rPr>
-        <w:t>Jossue Arzeta</w:t>
-      </w:r>
+      <w:proofErr w:type="spellStart"/>
+      <w:r>
+        <w:rPr>
+          <w:rFonts w:ascii="Times New Roman" w:hAnsi="Times New Roman" w:cs="Times New Roman"/>
+          <w:iCs/>
+        </w:rPr>
+        <w:t>Jossue</w:t>
+      </w:r>
+      <w:proofErr w:type="spellEnd"/>
+      <w:r>
+        <w:rPr>
+          <w:rFonts w:ascii="Times New Roman" w:hAnsi="Times New Roman" w:cs="Times New Roman"/>
+          <w:iCs/>
+        </w:rPr>
+        <w:t xml:space="preserve"> </w:t>
+      </w:r>
+      <w:proofErr w:type="spellStart"/>
+      <w:r>
+        <w:rPr>
+          <w:rFonts w:ascii="Times New Roman" w:hAnsi="Times New Roman" w:cs="Times New Roman"/>
+          <w:iCs/>
+        </w:rPr>
+        <w:t>Arzeta</w:t>
+      </w:r>
+      <w:proofErr w:type="spellEnd"/>
       <w:r>
         <w:rPr>
           <w:rFonts w:ascii="Times New Roman" w:hAnsi="Times New Roman" w:cs="Times New Roman"/>
@@ -249,8 +293,17 @@
           <w:rFonts w:ascii="Times New Roman" w:hAnsi="Times New Roman" w:cs="Times New Roman"/>
           <w:iCs/>
         </w:rPr>
-        <w:t>Andrew Cowin</w:t>
-      </w:r>
+        <w:t xml:space="preserve">Andrew </w:t>
+      </w:r>
+      <w:proofErr w:type="spellStart"/>
+      <w:r>
+        <w:rPr>
+          <w:rFonts w:ascii="Times New Roman" w:hAnsi="Times New Roman" w:cs="Times New Roman"/>
+          <w:iCs/>
+        </w:rPr>
+        <w:t>Cowin</w:t>
+      </w:r>
+      <w:proofErr w:type="spellEnd"/>
       <w:r>
         <w:rPr>
           <w:rFonts w:ascii="Times New Roman" w:hAnsi="Times New Roman" w:cs="Times New Roman"/>
@@ -339,6 +392,7 @@
         </w:rPr>
         <w:t xml:space="preserve">. Goal of </w:t>
       </w:r>
+      <w:proofErr w:type="spellStart"/>
       <w:r>
         <w:rPr>
           <w:rFonts w:ascii="Times New Roman" w:eastAsia="Times New Roman" w:hAnsi="Times New Roman" w:cs="Times New Roman"/>
@@ -347,6 +401,7 @@
         </w:rPr>
         <w:t>CanvasCal</w:t>
       </w:r>
+      <w:proofErr w:type="spellEnd"/>
       <w:r>
         <w:rPr>
           <w:rFonts w:ascii="Times New Roman" w:eastAsia="Times New Roman" w:hAnsi="Times New Roman" w:cs="Times New Roman"/>
@@ -459,70 +514,6 @@
           <w:iCs/>
         </w:rPr>
       </w:pPr>
-      <w:r>
-        <w:rPr>
-          <w:rFonts w:ascii="Times New Roman" w:eastAsia="Times New Roman" w:hAnsi="Times New Roman" w:cs="Times New Roman"/>
-          <w:bCs/>
-          <w:iCs/>
-        </w:rPr>
-        <w:t xml:space="preserve">One major accomplishment this increment was setting up all of the key webpages HTML and CSS. Now that all the webpages are </w:t>
-      </w:r>
-      <w:r>
-        <w:rPr>
-          <w:rFonts w:ascii="Times New Roman" w:eastAsia="Times New Roman" w:hAnsi="Times New Roman" w:cs="Times New Roman"/>
-          <w:bCs/>
-          <w:iCs/>
-        </w:rPr>
-        <w:t>done,</w:t>
-      </w:r>
-      <w:r>
-        <w:rPr>
-          <w:rFonts w:ascii="Times New Roman" w:eastAsia="Times New Roman" w:hAnsi="Times New Roman" w:cs="Times New Roman"/>
-          <w:bCs/>
-          <w:iCs/>
-        </w:rPr>
-        <w:t xml:space="preserve"> we can more easily spend time working on the database side and have a better idea of everything that needs to be added to the database. Another major accomplishment was designing and implementing the GUI interactable calendar on the </w:t>
-      </w:r>
-      <w:r>
-        <w:rPr>
-          <w:rFonts w:ascii="Times New Roman" w:eastAsia="Times New Roman" w:hAnsi="Times New Roman" w:cs="Times New Roman"/>
-          <w:bCs/>
-          <w:iCs/>
-        </w:rPr>
-        <w:t>Main Page</w:t>
-      </w:r>
-      <w:r>
-        <w:rPr>
-          <w:rFonts w:ascii="Times New Roman" w:eastAsia="Times New Roman" w:hAnsi="Times New Roman" w:cs="Times New Roman"/>
-          <w:bCs/>
-          <w:iCs/>
-        </w:rPr>
-        <w:t xml:space="preserve">. This is the </w:t>
-      </w:r>
-      <w:r>
-        <w:rPr>
-          <w:rFonts w:ascii="Times New Roman" w:eastAsia="Times New Roman" w:hAnsi="Times New Roman" w:cs="Times New Roman"/>
-          <w:bCs/>
-          <w:iCs/>
-        </w:rPr>
-        <w:t>focus</w:t>
-      </w:r>
-      <w:r>
-        <w:rPr>
-          <w:rFonts w:ascii="Times New Roman" w:eastAsia="Times New Roman" w:hAnsi="Times New Roman" w:cs="Times New Roman"/>
-          <w:bCs/>
-          <w:iCs/>
-        </w:rPr>
-        <w:t xml:space="preserve"> of the project so having a working version set up is a huge accomplishment for the project. Finally, the other major accomplishment this iteration was connecting most of the webpages to the Flask backend so that most pages are loading and functioning properly</w:t>
-      </w:r>
-      <w:r>
-        <w:rPr>
-          <w:rFonts w:ascii="Times New Roman" w:eastAsia="Times New Roman" w:hAnsi="Times New Roman" w:cs="Times New Roman"/>
-          <w:bCs/>
-          <w:iCs/>
-        </w:rPr>
-        <w:t xml:space="preserve"> and so now it should be easy to implement the database and connect it to the existing pages and Python code. There has also been good progress with the Canvas API, but it is still in a state where it is ready to be implemented.</w:t>
-      </w:r>
     </w:p>
     <w:p>
       <w:pPr>
@@ -534,6 +525,46 @@
           <w:iCs/>
         </w:rPr>
       </w:pPr>
+      <w:r>
+        <w:rPr>
+          <w:rFonts w:ascii="Times New Roman" w:eastAsia="Times New Roman" w:hAnsi="Times New Roman" w:cs="Times New Roman"/>
+          <w:bCs/>
+          <w:iCs/>
+        </w:rPr>
+        <w:t xml:space="preserve">The two major accomplishments this increment were related to improving the calendar design and significant progress with the database side of the project. Andrew was the contributor to the calendar design and </w:t>
+      </w:r>
+      <w:r>
+        <w:rPr>
+          <w:rFonts w:ascii="Times New Roman" w:eastAsia="Times New Roman" w:hAnsi="Times New Roman" w:cs="Times New Roman"/>
+          <w:bCs/>
+          <w:iCs/>
+        </w:rPr>
+        <w:t>improvements,</w:t>
+      </w:r>
+      <w:r>
+        <w:rPr>
+          <w:rFonts w:ascii="Times New Roman" w:eastAsia="Times New Roman" w:hAnsi="Times New Roman" w:cs="Times New Roman"/>
+          <w:bCs/>
+          <w:iCs/>
+        </w:rPr>
+        <w:t xml:space="preserve"> and this increment he added the ability to add and display events on the calendar. This was a significant improvement over last increments version of the calendar which would only display dates. There were also a few other visual improvements to the calendar. Along with this last increment the calendar would not be displayed correctly inside the main page, but this increment it was able to be displayed correctly, though there were still some issues. As for the database this increment the basic database was designed by Arturo who also added the corresponding forms to allow a user to sign into the main page through the sign in page. Luke also added forms to create new user accounts on the new create account page as well as to edit existing user accounts from the </w:t>
+      </w:r>
+      <w:r>
+        <w:rPr>
+          <w:rFonts w:ascii="Times New Roman" w:eastAsia="Times New Roman" w:hAnsi="Times New Roman" w:cs="Times New Roman"/>
+          <w:bCs/>
+          <w:iCs/>
+        </w:rPr>
+        <w:t>user’s</w:t>
+      </w:r>
+      <w:r>
+        <w:rPr>
+          <w:rFonts w:ascii="Times New Roman" w:eastAsia="Times New Roman" w:hAnsi="Times New Roman" w:cs="Times New Roman"/>
+          <w:bCs/>
+          <w:iCs/>
+        </w:rPr>
+        <w:t xml:space="preserve"> settings page.</w:t>
+      </w:r>
     </w:p>
     <w:p>
       <w:pPr>
@@ -545,46 +576,6 @@
           <w:iCs/>
         </w:rPr>
       </w:pPr>
-      <w:r>
-        <w:rPr>
-          <w:rFonts w:ascii="Times New Roman" w:eastAsia="Times New Roman" w:hAnsi="Times New Roman" w:cs="Times New Roman"/>
-          <w:bCs/>
-          <w:iCs/>
-        </w:rPr>
-        <w:t xml:space="preserve">Currently the project is in a </w:t>
-      </w:r>
-      <w:r>
-        <w:rPr>
-          <w:rFonts w:ascii="Times New Roman" w:eastAsia="Times New Roman" w:hAnsi="Times New Roman" w:cs="Times New Roman"/>
-          <w:bCs/>
-          <w:iCs/>
-        </w:rPr>
-        <w:t>good</w:t>
-      </w:r>
-      <w:r>
-        <w:rPr>
-          <w:rFonts w:ascii="Times New Roman" w:eastAsia="Times New Roman" w:hAnsi="Times New Roman" w:cs="Times New Roman"/>
-          <w:bCs/>
-          <w:iCs/>
-        </w:rPr>
-        <w:t xml:space="preserve"> state. The webpages and calendar have been designed, are functioning, and are connected to the flask/ Python backend so a lot of the visual work is done. The biggest thing missing in the current state is the database side of the project which will be the </w:t>
-      </w:r>
-      <w:r>
-        <w:rPr>
-          <w:rFonts w:ascii="Times New Roman" w:eastAsia="Times New Roman" w:hAnsi="Times New Roman" w:cs="Times New Roman"/>
-          <w:bCs/>
-          <w:iCs/>
-        </w:rPr>
-        <w:t>focus</w:t>
-      </w:r>
-      <w:r>
-        <w:rPr>
-          <w:rFonts w:ascii="Times New Roman" w:eastAsia="Times New Roman" w:hAnsi="Times New Roman" w:cs="Times New Roman"/>
-          <w:bCs/>
-          <w:iCs/>
-        </w:rPr>
-        <w:t xml:space="preserve"> of increment three. </w:t>
-      </w:r>
     </w:p>
     <w:p>
       <w:pPr>
@@ -596,71 +587,85 @@
           <w:iCs/>
         </w:rPr>
       </w:pPr>
-    </w:p>
-    <w:p>
-      <w:pPr>
-        <w:spacing w:before="120" w:after="120" w:line="240" w:lineRule="auto"/>
-        <w:ind w:left="360"/>
-        <w:rPr>
-          <w:rFonts w:ascii="Times New Roman" w:eastAsia="Times New Roman" w:hAnsi="Times New Roman" w:cs="Times New Roman"/>
-          <w:bCs/>
-          <w:iCs/>
-        </w:rPr>
-      </w:pPr>
-      <w:r>
-        <w:rPr>
-          <w:rFonts w:ascii="Times New Roman" w:eastAsia="Times New Roman" w:hAnsi="Times New Roman" w:cs="Times New Roman"/>
-          <w:bCs/>
-          <w:iCs/>
-        </w:rPr>
-        <w:t xml:space="preserve">The two major accomplishments this increment were related to improving the calendar design and significant progress with the database side of the project. Andrew was the contributor to the calendar design and improvements and this increment he added the ability to add and display events on the calendar. This was a significant improvement over last increments version of the calendar which would only display dates. There were also a few other visual improvements to the calendar. Along with this last increment the calendar would not be displayed correctly inside the main page, but this increment it was able to be displayed correctly, though there were still some issues. As for the database this increment the basic database was designed by Arturo who also added the corresponding </w:t>
-      </w:r>
-      <w:r>
-        <w:rPr>
-          <w:rFonts w:ascii="Times New Roman" w:eastAsia="Times New Roman" w:hAnsi="Times New Roman" w:cs="Times New Roman"/>
-          <w:bCs/>
-          <w:iCs/>
-        </w:rPr>
-        <w:lastRenderedPageBreak/>
-        <w:t>forms to allow a user to sign into the main page through the sign in page. Luke also added forms to create new user accounts on the new create account page as well as to edit existing user accounts from the users settings page.</w:t>
-      </w:r>
-    </w:p>
-    <w:p>
-      <w:pPr>
-        <w:spacing w:before="120" w:after="120" w:line="240" w:lineRule="auto"/>
-        <w:ind w:left="360"/>
-        <w:rPr>
-          <w:rFonts w:ascii="Times New Roman" w:eastAsia="Times New Roman" w:hAnsi="Times New Roman" w:cs="Times New Roman"/>
-          <w:bCs/>
-          <w:iCs/>
-        </w:rPr>
-      </w:pPr>
-    </w:p>
-    <w:p>
-      <w:pPr>
-        <w:spacing w:before="120" w:after="120" w:line="240" w:lineRule="auto"/>
-        <w:ind w:left="360"/>
-        <w:rPr>
-          <w:rFonts w:ascii="Times New Roman" w:eastAsia="Times New Roman" w:hAnsi="Times New Roman" w:cs="Times New Roman"/>
-          <w:bCs/>
-          <w:iCs/>
-        </w:rPr>
-      </w:pPr>
-      <w:r>
-        <w:rPr>
-          <w:rFonts w:ascii="Times New Roman" w:eastAsia="Times New Roman" w:hAnsi="Times New Roman" w:cs="Times New Roman"/>
-          <w:bCs/>
-          <w:iCs/>
-        </w:rPr>
-        <w:t xml:space="preserve">This being the third increment the project is finished and overall we did not accomplish as much as we had originally hoped to at the beginning of the semester. The biggest changes in scope was the fact that the Canvas API element was never able to successfully work, and seeing as this was a major objective this is upsetting. We also were not able to </w:t>
-      </w:r>
-      <w:r>
-        <w:rPr>
-          <w:rFonts w:ascii="Times New Roman" w:eastAsia="Times New Roman" w:hAnsi="Times New Roman" w:cs="Times New Roman"/>
-          <w:bCs/>
-          <w:iCs/>
-        </w:rPr>
-        <w:t>implement a texting service but this was a lower priority objective and is not as upsetting. Finally, the groups and messaging services were not able to be implemented as we needed additional work done on the database to have gotten to that point. Overall, the project as is would act less of a student companion connecting to canvas and reminding users/ allowing them to message classmates, and more of a smaller scale planner/ calendar for users.</w:t>
+      <w:r>
+        <w:rPr>
+          <w:rFonts w:ascii="Times New Roman" w:eastAsia="Times New Roman" w:hAnsi="Times New Roman" w:cs="Times New Roman"/>
+          <w:bCs/>
+          <w:iCs/>
+        </w:rPr>
+        <w:t xml:space="preserve">This being the third increment the project is finished and </w:t>
+      </w:r>
+      <w:r>
+        <w:rPr>
+          <w:rFonts w:ascii="Times New Roman" w:eastAsia="Times New Roman" w:hAnsi="Times New Roman" w:cs="Times New Roman"/>
+          <w:bCs/>
+          <w:iCs/>
+        </w:rPr>
+        <w:t>overall,</w:t>
+      </w:r>
+      <w:r>
+        <w:rPr>
+          <w:rFonts w:ascii="Times New Roman" w:eastAsia="Times New Roman" w:hAnsi="Times New Roman" w:cs="Times New Roman"/>
+          <w:bCs/>
+          <w:iCs/>
+        </w:rPr>
+        <w:t xml:space="preserve"> we did not accomplish as much as we had originally hoped to at the beginning of the semester. The biggest changes in scope </w:t>
+      </w:r>
+      <w:r>
+        <w:rPr>
+          <w:rFonts w:ascii="Times New Roman" w:eastAsia="Times New Roman" w:hAnsi="Times New Roman" w:cs="Times New Roman"/>
+          <w:bCs/>
+          <w:iCs/>
+        </w:rPr>
+        <w:t>were</w:t>
+      </w:r>
+      <w:r>
+        <w:rPr>
+          <w:rFonts w:ascii="Times New Roman" w:eastAsia="Times New Roman" w:hAnsi="Times New Roman" w:cs="Times New Roman"/>
+          <w:bCs/>
+          <w:iCs/>
+        </w:rPr>
+        <w:t xml:space="preserve"> the fact that the Canvas API element was never able to successfully </w:t>
+      </w:r>
+      <w:r>
+        <w:rPr>
+          <w:rFonts w:ascii="Times New Roman" w:eastAsia="Times New Roman" w:hAnsi="Times New Roman" w:cs="Times New Roman"/>
+          <w:bCs/>
+          <w:iCs/>
+        </w:rPr>
+        <w:t>work and</w:t>
+      </w:r>
+      <w:r>
+        <w:rPr>
+          <w:rFonts w:ascii="Times New Roman" w:eastAsia="Times New Roman" w:hAnsi="Times New Roman" w:cs="Times New Roman"/>
+          <w:bCs/>
+          <w:iCs/>
+        </w:rPr>
+        <w:t xml:space="preserve"> seeing as this was a major objective this is upsetting. We also were not able to </w:t>
+      </w:r>
+      <w:r>
+        <w:rPr>
+          <w:rFonts w:ascii="Times New Roman" w:eastAsia="Times New Roman" w:hAnsi="Times New Roman" w:cs="Times New Roman"/>
+          <w:bCs/>
+          <w:iCs/>
+        </w:rPr>
+        <w:t xml:space="preserve">implement a texting </w:t>
+      </w:r>
+      <w:r>
+        <w:rPr>
+          <w:rFonts w:ascii="Times New Roman" w:eastAsia="Times New Roman" w:hAnsi="Times New Roman" w:cs="Times New Roman"/>
+          <w:bCs/>
+          <w:iCs/>
+        </w:rPr>
+        <w:t>service,</w:t>
+      </w:r>
+      <w:r>
+        <w:rPr>
+          <w:rFonts w:ascii="Times New Roman" w:eastAsia="Times New Roman" w:hAnsi="Times New Roman" w:cs="Times New Roman"/>
+          <w:bCs/>
+          <w:iCs/>
+        </w:rPr>
+        <w:t xml:space="preserve"> but this was a lower priority objective and is not as upsetting. Finally, the groups and messaging services were not able to be implemented as we needed additional work done on the database to have gotten to that point. Overall, the project as is would act less of a student companion connecting to canvas and reminding users/ allowing them to message classmates, and more of a smaller scale planner/ calendar for users.</w:t>
       </w:r>
     </w:p>
     <w:p>
@@ -699,19 +704,40 @@
         <w:rPr>
           <w:rFonts w:ascii="Times New Roman" w:eastAsia="Times New Roman" w:hAnsi="Times New Roman" w:cs="Times New Roman"/>
         </w:rPr>
-        <w:t>The biggest challenge this increment was workload. Almost every group member said they had a very rough increment in terms of workload with other classes as well as midterms.</w:t>
-      </w:r>
-      <w:r>
-        <w:rPr>
-          <w:rFonts w:ascii="Times New Roman" w:eastAsia="Times New Roman" w:hAnsi="Times New Roman" w:cs="Times New Roman"/>
-        </w:rPr>
-        <w:t xml:space="preserve"> Finding time to devote to the project was difficult for most people. Along with this the next biggest challenge is that no group members have good exposure to database design and implementation. A few of us know basic SQL, but designing the database is something none of us are very familiar with so to get around this hurdle we have tried to develop the rest of the project leaving the database design for increment three where hopefully now that the main pages are designed and functioning it should be a reasonable task for a few members to work together on and solve the issue. So far there are no changes in scope of the project, although depending on the difficulty of the database design and implementation the scope may decrease in increment three based on which functional </w:t>
-      </w:r>
-      <w:r>
-        <w:rPr>
-          <w:rFonts w:ascii="Times New Roman" w:eastAsia="Times New Roman" w:hAnsi="Times New Roman" w:cs="Times New Roman"/>
-        </w:rPr>
-        <w:t>requirements were ranked as low importance. One thing that went wrong this increment was that due to issues with Flask when designing the webpages, the way that switching between pages and other features involving Javascript normally work does not translate very well and so some features were working before adding the flask, such as the sign in page, but are now not working as intended. This issue will be resolved soon as now that most webpages are designed it should be a quick process to fix the few issues that arose from connecting to Flask.</w:t>
+        <w:lastRenderedPageBreak/>
+        <w:t>Similarly, to last increment overall workload was another major hurdle to overcome. Everyone was once again extremely busy with midterms and finals just around the corner. Along with this the groups lack of database exposure proved to be another significant issue. Luke and Arturo were the two main members to contribute to</w:t>
+      </w:r>
+      <w:r>
+        <w:rPr>
+          <w:rFonts w:ascii="Times New Roman" w:eastAsia="Times New Roman" w:hAnsi="Times New Roman" w:cs="Times New Roman"/>
+        </w:rPr>
+        <w:t xml:space="preserve"> the database component of the project and Arturo is currently in the databases class, but Luke had never worked with databases before, so the overall experience with databases was quite limited. This meant a large portion of time had to be dedicated to reading about databases as well as their specific implementation using </w:t>
+      </w:r>
+      <w:proofErr w:type="spellStart"/>
+      <w:r>
+        <w:rPr>
+          <w:rFonts w:ascii="Times New Roman" w:eastAsia="Times New Roman" w:hAnsi="Times New Roman" w:cs="Times New Roman"/>
+        </w:rPr>
+        <w:t>SQLAlchemy</w:t>
+      </w:r>
+      <w:proofErr w:type="spellEnd"/>
+      <w:r>
+        <w:rPr>
+          <w:rFonts w:ascii="Times New Roman" w:eastAsia="Times New Roman" w:hAnsi="Times New Roman" w:cs="Times New Roman"/>
+        </w:rPr>
+        <w:t xml:space="preserve"> for the project and how they interacted with Flask. This took a large amount of available time away from </w:t>
+      </w:r>
+      <w:r>
+        <w:rPr>
+          <w:rFonts w:ascii="Times New Roman" w:eastAsia="Times New Roman" w:hAnsi="Times New Roman" w:cs="Times New Roman"/>
+        </w:rPr>
+        <w:t>being</w:t>
+      </w:r>
+      <w:r>
+        <w:rPr>
+          <w:rFonts w:ascii="Times New Roman" w:eastAsia="Times New Roman" w:hAnsi="Times New Roman" w:cs="Times New Roman"/>
+        </w:rPr>
+        <w:t xml:space="preserve"> able to code, but it was necessary as without it no progress would’ve been made in that department. </w:t>
       </w:r>
     </w:p>
     <w:p>
@@ -723,21 +749,17 @@
           <w:rFonts w:ascii="Times New Roman" w:eastAsia="Times New Roman" w:hAnsi="Times New Roman" w:cs="Times New Roman"/>
         </w:rPr>
       </w:pPr>
-    </w:p>
-    <w:p>
-      <w:pPr>
-        <w:pStyle w:val="ListParagraph"/>
-        <w:spacing w:before="120" w:after="120" w:line="240" w:lineRule="auto"/>
-        <w:ind w:left="360"/>
-        <w:rPr>
-          <w:rFonts w:ascii="Times New Roman" w:eastAsia="Times New Roman" w:hAnsi="Times New Roman" w:cs="Times New Roman"/>
-        </w:rPr>
-      </w:pPr>
-      <w:r>
-        <w:rPr>
-          <w:rFonts w:ascii="Times New Roman" w:eastAsia="Times New Roman" w:hAnsi="Times New Roman" w:cs="Times New Roman"/>
-        </w:rPr>
-        <w:t>Similarly, to last increment overall workload was another major hurdle to overcome. Everyone was once again extremely busy with midterms and finals just around the corner. Along with this the groups lack of database exposure proved to be another significant issue. Luke and Arturo were the two main members to contribute to</w:t>
+      <w:r>
+        <w:rPr>
+          <w:rFonts w:ascii="Times New Roman" w:eastAsia="Times New Roman" w:hAnsi="Times New Roman" w:cs="Times New Roman"/>
+        </w:rPr>
+        <w:t>For changes in scope this was touched on earlier, but</w:t>
+      </w:r>
+      <w:r>
+        <w:rPr>
+          <w:rFonts w:ascii="Times New Roman" w:eastAsia="Times New Roman" w:hAnsi="Times New Roman" w:cs="Times New Roman"/>
+        </w:rPr>
+        <w:t xml:space="preserve"> again the largest decrease in scope was that we were unable to get our interactions with Canvas working, as well as some database features are missing being database storage of events and groups not implemented.</w:t>
       </w:r>
     </w:p>
     <w:p>
@@ -971,6 +993,7 @@
           <w:iCs/>
         </w:rPr>
       </w:pPr>
+      <w:proofErr w:type="spellStart"/>
       <w:r>
         <w:rPr>
           <w:rFonts w:ascii="Times New Roman" w:eastAsia="Times New Roman" w:hAnsi="Times New Roman" w:cs="Times New Roman"/>
@@ -979,6 +1002,7 @@
         </w:rPr>
         <w:t>Jossue</w:t>
       </w:r>
+      <w:proofErr w:type="spellEnd"/>
       <w:r>
         <w:rPr>
           <w:rFonts w:ascii="Times New Roman" w:eastAsia="Times New Roman" w:hAnsi="Times New Roman" w:cs="Times New Roman"/>
@@ -1110,6 +1134,36 @@
     </w:p>
     <w:p>
       <w:pPr>
+        <w:spacing w:before="120" w:after="120" w:line="240" w:lineRule="auto"/>
+        <w:rPr>
+          <w:rFonts w:ascii="Times New Roman" w:eastAsia="Times New Roman" w:hAnsi="Times New Roman" w:cs="Times New Roman"/>
+          <w:bCs/>
+          <w:iCs/>
+        </w:rPr>
+      </w:pPr>
+    </w:p>
+    <w:p>
+      <w:pPr>
+        <w:spacing w:before="120" w:after="120" w:line="240" w:lineRule="auto"/>
+        <w:rPr>
+          <w:rFonts w:ascii="Times New Roman" w:eastAsia="Times New Roman" w:hAnsi="Times New Roman" w:cs="Times New Roman"/>
+          <w:bCs/>
+          <w:iCs/>
+        </w:rPr>
+      </w:pPr>
+    </w:p>
+    <w:p>
+      <w:pPr>
+        <w:spacing w:before="120" w:after="120" w:line="240" w:lineRule="auto"/>
+        <w:rPr>
+          <w:rFonts w:ascii="Times New Roman" w:eastAsia="Times New Roman" w:hAnsi="Times New Roman" w:cs="Times New Roman"/>
+          <w:bCs/>
+          <w:iCs/>
+        </w:rPr>
+      </w:pPr>
+    </w:p>
+    <w:p>
+      <w:pPr>
         <w:pStyle w:val="ListParagraph"/>
         <w:numPr>
           <w:ilvl w:val="0"/>
@@ -1128,6 +1182,7 @@
           <w:b/>
           <w:iCs/>
         </w:rPr>
+        <w:lastRenderedPageBreak/>
         <w:t>Link to video</w:t>
       </w:r>
     </w:p>

</xml_diff>